<commit_message>
curso avanzado de laravel 11
</commit_message>
<xml_diff>
--- a/00soportes/CV/Carta de presentación/Apuentes.docx
+++ b/00soportes/CV/Carta de presentación/Apuentes.docx
@@ -1,6 +1,6 @@
 
 <file path=word/document.xml><?xml version="1.0" encoding="utf-8"?>
-<w:document xmlns:wpc="http://schemas.microsoft.com/office/word/2010/wordprocessingCanvas" xmlns:cx="http://schemas.microsoft.com/office/drawing/2014/chartex" xmlns:cx1="http://schemas.microsoft.com/office/drawing/2015/9/8/chartex" xmlns:cx2="http://schemas.microsoft.com/office/drawing/2015/10/21/chartex" xmlns:cx3="http://schemas.microsoft.com/office/drawing/2016/5/9/chartex" xmlns:cx4="http://schemas.microsoft.com/office/drawing/2016/5/10/chartex" xmlns:cx5="http://schemas.microsoft.com/office/drawing/2016/5/11/chartex" xmlns:cx6="http://schemas.microsoft.com/office/drawing/2016/5/12/chartex" xmlns:cx7="http://schemas.microsoft.com/office/drawing/2016/5/13/chartex" xmlns:cx8="http://schemas.microsoft.com/office/drawing/2016/5/14/chartex" xmlns:mc="http://schemas.openxmlformats.org/markup-compatibility/2006" xmlns:aink="http://schemas.microsoft.com/office/drawing/2016/ink" xmlns:am3d="http://schemas.microsoft.com/office/drawing/2017/model3d" xmlns:o="urn:schemas-microsoft-com:office:office" xmlns:oel="http://schemas.microsoft.com/office/2019/extlst" xmlns:r="http://schemas.openxmlformats.org/officeDocument/2006/relationships" xmlns:m="http://schemas.openxmlformats.org/officeDocument/2006/math" xmlns:v="urn:schemas-microsoft-com:vml" xmlns:wp14="http://schemas.microsoft.com/office/word/2010/wordprocessingDrawing" xmlns:wp="http://schemas.openxmlformats.org/drawingml/2006/wordprocessingDrawing" xmlns:w10="urn:schemas-microsoft-com:office:word" xmlns:w="http://schemas.openxmlformats.org/wordprocessingml/2006/main" xmlns:w14="http://schemas.microsoft.com/office/word/2010/wordml" xmlns:w15="http://schemas.microsoft.com/office/word/2012/wordml" xmlns:w16cex="http://schemas.microsoft.com/office/word/2018/wordml/cex" xmlns:w16cid="http://schemas.microsoft.com/office/word/2016/wordml/cid" xmlns:w16="http://schemas.microsoft.com/office/word/2018/wordml" xmlns:w16sdtdh="http://schemas.microsoft.com/office/word/2020/wordml/sdtdatahash" xmlns:w16se="http://schemas.microsoft.com/office/word/2015/wordml/symex" xmlns:wpg="http://schemas.microsoft.com/office/word/2010/wordprocessingGroup" xmlns:wpi="http://schemas.microsoft.com/office/word/2010/wordprocessingInk" xmlns:wne="http://schemas.microsoft.com/office/word/2006/wordml" xmlns:wps="http://schemas.microsoft.com/office/word/2010/wordprocessingShape" mc:Ignorable="w14 w15 w16se w16cid w16 w16cex w16sdtdh wp14">
+<w:document xmlns:wpc="http://schemas.microsoft.com/office/word/2010/wordprocessingCanvas" xmlns:cx="http://schemas.microsoft.com/office/drawing/2014/chartex" xmlns:cx1="http://schemas.microsoft.com/office/drawing/2015/9/8/chartex" xmlns:cx2="http://schemas.microsoft.com/office/drawing/2015/10/21/chartex" xmlns:cx3="http://schemas.microsoft.com/office/drawing/2016/5/9/chartex" xmlns:cx4="http://schemas.microsoft.com/office/drawing/2016/5/10/chartex" xmlns:cx5="http://schemas.microsoft.com/office/drawing/2016/5/11/chartex" xmlns:cx6="http://schemas.microsoft.com/office/drawing/2016/5/12/chartex" xmlns:cx7="http://schemas.microsoft.com/office/drawing/2016/5/13/chartex" xmlns:cx8="http://schemas.microsoft.com/office/drawing/2016/5/14/chartex" xmlns:mc="http://schemas.openxmlformats.org/markup-compatibility/2006" xmlns:aink="http://schemas.microsoft.com/office/drawing/2016/ink" xmlns:am3d="http://schemas.microsoft.com/office/drawing/2017/model3d" xmlns:o="urn:schemas-microsoft-com:office:office" xmlns:oel="http://schemas.microsoft.com/office/2019/extlst" xmlns:r="http://schemas.openxmlformats.org/officeDocument/2006/relationships" xmlns:m="http://schemas.openxmlformats.org/officeDocument/2006/math" xmlns:v="urn:schemas-microsoft-com:vml" xmlns:wp14="http://schemas.microsoft.com/office/word/2010/wordprocessingDrawing" xmlns:wp="http://schemas.openxmlformats.org/drawingml/2006/wordprocessingDrawing" xmlns:w10="urn:schemas-microsoft-com:office:word" xmlns:w="http://schemas.openxmlformats.org/wordprocessingml/2006/main" xmlns:w14="http://schemas.microsoft.com/office/word/2010/wordml" xmlns:w15="http://schemas.microsoft.com/office/word/2012/wordml" xmlns:w16cex="http://schemas.microsoft.com/office/word/2018/wordml/cex" xmlns:w16cid="http://schemas.microsoft.com/office/word/2016/wordml/cid" xmlns:w16="http://schemas.microsoft.com/office/word/2018/wordml" xmlns:w16du="http://schemas.microsoft.com/office/word/2023/wordml/word16du" xmlns:w16sdtdh="http://schemas.microsoft.com/office/word/2020/wordml/sdtdatahash" xmlns:w16se="http://schemas.microsoft.com/office/word/2015/wordml/symex" xmlns:wpg="http://schemas.microsoft.com/office/word/2010/wordprocessingGroup" xmlns:wpi="http://schemas.microsoft.com/office/word/2010/wordprocessingInk" xmlns:wne="http://schemas.microsoft.com/office/word/2006/wordml" xmlns:wps="http://schemas.microsoft.com/office/word/2010/wordprocessingShape" mc:Ignorable="w14 w15 w16se w16cid w16 w16cex w16sdtdh w16du wp14">
   <w:body>
     <w:p>
       <w:pPr>
@@ -43,7 +43,7 @@
         <w:t>Actualmente trabajo como desarrollador web desde agosto de 2019, principalmente en las siguientes tecnologías: Laravel</w:t>
       </w:r>
       <w:r>
-        <w:t>, Node.js, React.js, Vue.js</w:t>
+        <w:t>, Vue.js</w:t>
       </w:r>
       <w:r>
         <w:t>, SQL</w:t>
@@ -133,7 +133,19 @@
     </w:p>
     <w:p>
       <w:r>
-        <w:t xml:space="preserve">Dinámico y con capacidad para trabajos bajo presión. Amplia experiencia en desarrollo de aplicaciones web y de escritorio, dominio de bases de datos SQL y NoSQL. Excelente habilidad para automatizar informes. Domino avanzado de Excel y amplios conocimientos de Laravel, Node.js, React.js y AWS. Gran sentido de </w:t>
+        <w:t xml:space="preserve">Dinámico y con capacidad para trabajos bajo presión. Amplia experiencia en desarrollo de aplicaciones web y de escritorio, dominio de bases de datos SQL y NoSQL. Excelente habilidad para automatizar informes. Domino avanzado de Excel y amplios conocimientos de Laravel, </w:t>
+      </w:r>
+      <w:r>
+        <w:t>Vue.js</w:t>
+      </w:r>
+      <w:r>
+        <w:t xml:space="preserve"> y </w:t>
+      </w:r>
+      <w:r>
+        <w:t>MySQL</w:t>
+      </w:r>
+      <w:r>
+        <w:t xml:space="preserve">. Gran sentido de </w:t>
       </w:r>
       <w:r>
         <w:t>responsabilidad,</w:t>
@@ -924,6 +936,72 @@
     <w:p>
       <w:r>
         <w:t>En resumen, busco un empleo que ofrezca un ambiente de aprendizaje continuo, una cultura empresarial positiva y valores alineados, y que permita un equilibrio saludable entre trabajo y vida personal.</w:t>
+      </w:r>
+    </w:p>
+    <w:p/>
+    <w:p>
+      <w:pPr>
+        <w:rPr>
+          <w:b/>
+          <w:bCs/>
+        </w:rPr>
+      </w:pPr>
+      <w:r>
+        <w:rPr>
+          <w:b/>
+          <w:bCs/>
+        </w:rPr>
+        <w:t>Cart</w:t>
+      </w:r>
+      <w:r>
+        <w:rPr>
+          <w:b/>
+          <w:bCs/>
+        </w:rPr>
+        <w:t>a</w:t>
+      </w:r>
+      <w:r>
+        <w:rPr>
+          <w:b/>
+          <w:bCs/>
+        </w:rPr>
+        <w:t xml:space="preserve"> de motivación:</w:t>
+      </w:r>
+    </w:p>
+    <w:p>
+      <w:r>
+        <w:lastRenderedPageBreak/>
+        <w:t>A lo largo de mi trayectoria profesional, he cultivado una pasión por la programación y las tecnologías web, lo cual me ha permitido adquirir una sólida experiencia en el uso de herramientas y lenguajes como Laravel, Node.js, React.js, Vue.js, SQL y AWS.</w:t>
+      </w:r>
+    </w:p>
+    <w:p>
+      <w:r>
+        <w:t>Mi formación como Ingeniero Químico de la Universidad Central de Venezuela me dotó de una mentalidad analítica y una sólida base en programación y bases de datos, que he complementado con una amplia capacitación en tecnologías web a través de cursos acreditados por instituciones reconocidas. Este constante afán por el aprendizaje me ha permitido mantenerme a la vanguardia en un campo en constante evolución.</w:t>
+      </w:r>
+    </w:p>
+    <w:p>
+      <w:r>
+        <w:t>Durante más de 15 años en la industria petrolera, demostré mi capacidad para automatizar documentos y procesos complejos mediante el uso de VBA, VB6, Delphi, Access, Excel, MySQL y SQL Server. Esta experiencia me ha dotado de una habilidad excepcional para identificar oportunidades de optimización y desarrollar soluciones innovadoras que generan valor agregado para las organizaciones.</w:t>
+      </w:r>
+    </w:p>
+    <w:p>
+      <w:r>
+        <w:t>Más recientemente, he tenido la oportunidad de aplicar mis conocimientos en el desarrollo web, trabajando desde agosto de 2019 en proyectos que involucran tecnologías como Laravel, Node.js, React.js, Vue.js, SQL y AWS. Esta experiencia me ha permitido adquirir una comprensión profunda de los desafíos y las mejores prácticas en el desarrollo de aplicaciones web modernas y escalables.</w:t>
+      </w:r>
+    </w:p>
+    <w:p>
+      <w:r>
+        <w:t>Además de mi experiencia técnica, me distingue una gran capacidad para trabajar bajo presión, un alto sentido de responsabilidad y una vocación de servicio inquebrantable. Soy una persona dinámica, capaz de aportar ideas innovadoras y tomar la iniciativa en la resolución de problemas, siempre con el objetivo de generar valor para la organización.</w:t>
+      </w:r>
+    </w:p>
+    <w:p>
+      <w:r>
+        <w:t>Estoy convencido de que mis habilidades técnicas, mi versatilidad y mi compromiso con el aprendizaje continuo me convierten en un candidato excepcional para formar parte de su equipo. Anhelo tener la oportunidad de contribuir con mi experiencia y pasión al éxito de su empresa.</w:t>
+      </w:r>
+    </w:p>
+    <w:p>
+      <w:r>
+        <w:t>Gracias por su consideración. Espero con gran ilusión la oportunidad de discutir personalmente cómo puedo aportar valor a su organización.</w:t>
       </w:r>
     </w:p>
     <w:p/>
@@ -938,7 +1016,7 @@
 </file>
 
 <file path=word/numbering.xml><?xml version="1.0" encoding="utf-8"?>
-<w:numbering xmlns:wpc="http://schemas.microsoft.com/office/word/2010/wordprocessingCanvas" xmlns:cx="http://schemas.microsoft.com/office/drawing/2014/chartex" xmlns:cx1="http://schemas.microsoft.com/office/drawing/2015/9/8/chartex" xmlns:cx2="http://schemas.microsoft.com/office/drawing/2015/10/21/chartex" xmlns:cx3="http://schemas.microsoft.com/office/drawing/2016/5/9/chartex" xmlns:cx4="http://schemas.microsoft.com/office/drawing/2016/5/10/chartex" xmlns:cx5="http://schemas.microsoft.com/office/drawing/2016/5/11/chartex" xmlns:cx6="http://schemas.microsoft.com/office/drawing/2016/5/12/chartex" xmlns:cx7="http://schemas.microsoft.com/office/drawing/2016/5/13/chartex" xmlns:cx8="http://schemas.microsoft.com/office/drawing/2016/5/14/chartex" xmlns:mc="http://schemas.openxmlformats.org/markup-compatibility/2006" xmlns:aink="http://schemas.microsoft.com/office/drawing/2016/ink" xmlns:am3d="http://schemas.microsoft.com/office/drawing/2017/model3d" xmlns:o="urn:schemas-microsoft-com:office:office" xmlns:oel="http://schemas.microsoft.com/office/2019/extlst" xmlns:r="http://schemas.openxmlformats.org/officeDocument/2006/relationships" xmlns:m="http://schemas.openxmlformats.org/officeDocument/2006/math" xmlns:v="urn:schemas-microsoft-com:vml" xmlns:wp14="http://schemas.microsoft.com/office/word/2010/wordprocessingDrawing" xmlns:wp="http://schemas.openxmlformats.org/drawingml/2006/wordprocessingDrawing" xmlns:w10="urn:schemas-microsoft-com:office:word" xmlns:w="http://schemas.openxmlformats.org/wordprocessingml/2006/main" xmlns:w14="http://schemas.microsoft.com/office/word/2010/wordml" xmlns:w15="http://schemas.microsoft.com/office/word/2012/wordml" xmlns:w16cex="http://schemas.microsoft.com/office/word/2018/wordml/cex" xmlns:w16cid="http://schemas.microsoft.com/office/word/2016/wordml/cid" xmlns:w16="http://schemas.microsoft.com/office/word/2018/wordml" xmlns:w16sdtdh="http://schemas.microsoft.com/office/word/2020/wordml/sdtdatahash" xmlns:w16se="http://schemas.microsoft.com/office/word/2015/wordml/symex" xmlns:wpg="http://schemas.microsoft.com/office/word/2010/wordprocessingGroup" xmlns:wpi="http://schemas.microsoft.com/office/word/2010/wordprocessingInk" xmlns:wne="http://schemas.microsoft.com/office/word/2006/wordml" xmlns:wps="http://schemas.microsoft.com/office/word/2010/wordprocessingShape" mc:Ignorable="w14 w15 w16se w16cid w16 w16cex w16sdtdh wp14">
+<w:numbering xmlns:wpc="http://schemas.microsoft.com/office/word/2010/wordprocessingCanvas" xmlns:cx="http://schemas.microsoft.com/office/drawing/2014/chartex" xmlns:cx1="http://schemas.microsoft.com/office/drawing/2015/9/8/chartex" xmlns:cx2="http://schemas.microsoft.com/office/drawing/2015/10/21/chartex" xmlns:cx3="http://schemas.microsoft.com/office/drawing/2016/5/9/chartex" xmlns:cx4="http://schemas.microsoft.com/office/drawing/2016/5/10/chartex" xmlns:cx5="http://schemas.microsoft.com/office/drawing/2016/5/11/chartex" xmlns:cx6="http://schemas.microsoft.com/office/drawing/2016/5/12/chartex" xmlns:cx7="http://schemas.microsoft.com/office/drawing/2016/5/13/chartex" xmlns:cx8="http://schemas.microsoft.com/office/drawing/2016/5/14/chartex" xmlns:mc="http://schemas.openxmlformats.org/markup-compatibility/2006" xmlns:aink="http://schemas.microsoft.com/office/drawing/2016/ink" xmlns:am3d="http://schemas.microsoft.com/office/drawing/2017/model3d" xmlns:o="urn:schemas-microsoft-com:office:office" xmlns:oel="http://schemas.microsoft.com/office/2019/extlst" xmlns:r="http://schemas.openxmlformats.org/officeDocument/2006/relationships" xmlns:m="http://schemas.openxmlformats.org/officeDocument/2006/math" xmlns:v="urn:schemas-microsoft-com:vml" xmlns:wp14="http://schemas.microsoft.com/office/word/2010/wordprocessingDrawing" xmlns:wp="http://schemas.openxmlformats.org/drawingml/2006/wordprocessingDrawing" xmlns:w10="urn:schemas-microsoft-com:office:word" xmlns:w="http://schemas.openxmlformats.org/wordprocessingml/2006/main" xmlns:w14="http://schemas.microsoft.com/office/word/2010/wordml" xmlns:w15="http://schemas.microsoft.com/office/word/2012/wordml" xmlns:w16cex="http://schemas.microsoft.com/office/word/2018/wordml/cex" xmlns:w16cid="http://schemas.microsoft.com/office/word/2016/wordml/cid" xmlns:w16="http://schemas.microsoft.com/office/word/2018/wordml" xmlns:w16du="http://schemas.microsoft.com/office/word/2023/wordml/word16du" xmlns:w16sdtdh="http://schemas.microsoft.com/office/word/2020/wordml/sdtdatahash" xmlns:w16se="http://schemas.microsoft.com/office/word/2015/wordml/symex" xmlns:wpg="http://schemas.microsoft.com/office/word/2010/wordprocessingGroup" xmlns:wpi="http://schemas.microsoft.com/office/word/2010/wordprocessingInk" xmlns:wne="http://schemas.microsoft.com/office/word/2006/wordml" xmlns:wps="http://schemas.microsoft.com/office/word/2010/wordprocessingShape" mc:Ignorable="w14 w15 w16se w16cid w16 w16cex w16sdtdh w16du wp14">
   <w:abstractNum w:abstractNumId="0" w15:restartNumberingAfterBreak="0">
     <w:nsid w:val="21C072A1"/>
     <w:multiLevelType w:val="hybridMultilevel"/>
@@ -1443,7 +1521,7 @@
 </file>
 
 <file path=word/styles.xml><?xml version="1.0" encoding="utf-8"?>
-<w:styles xmlns:mc="http://schemas.openxmlformats.org/markup-compatibility/2006" xmlns:r="http://schemas.openxmlformats.org/officeDocument/2006/relationships" xmlns:w="http://schemas.openxmlformats.org/wordprocessingml/2006/main" xmlns:w14="http://schemas.microsoft.com/office/word/2010/wordml" xmlns:w15="http://schemas.microsoft.com/office/word/2012/wordml" xmlns:w16cex="http://schemas.microsoft.com/office/word/2018/wordml/cex" xmlns:w16cid="http://schemas.microsoft.com/office/word/2016/wordml/cid" xmlns:w16="http://schemas.microsoft.com/office/word/2018/wordml" xmlns:w16sdtdh="http://schemas.microsoft.com/office/word/2020/wordml/sdtdatahash" xmlns:w16se="http://schemas.microsoft.com/office/word/2015/wordml/symex" mc:Ignorable="w14 w15 w16se w16cid w16 w16cex w16sdtdh">
+<w:styles xmlns:mc="http://schemas.openxmlformats.org/markup-compatibility/2006" xmlns:r="http://schemas.openxmlformats.org/officeDocument/2006/relationships" xmlns:w="http://schemas.openxmlformats.org/wordprocessingml/2006/main" xmlns:w14="http://schemas.microsoft.com/office/word/2010/wordml" xmlns:w15="http://schemas.microsoft.com/office/word/2012/wordml" xmlns:w16cex="http://schemas.microsoft.com/office/word/2018/wordml/cex" xmlns:w16cid="http://schemas.microsoft.com/office/word/2016/wordml/cid" xmlns:w16="http://schemas.microsoft.com/office/word/2018/wordml" xmlns:w16du="http://schemas.microsoft.com/office/word/2023/wordml/word16du" xmlns:w16sdtdh="http://schemas.microsoft.com/office/word/2020/wordml/sdtdatahash" xmlns:w16se="http://schemas.microsoft.com/office/word/2015/wordml/symex" mc:Ignorable="w14 w15 w16se w16cid w16 w16cex w16sdtdh w16du">
   <w:docDefaults>
     <w:rPrDefault>
       <w:rPr>

</xml_diff>